<commit_message>
add page html for completeness. Add repo link in the report
</commit_message>
<xml_diff>
--- a/RPS_Report.docx
+++ b/RPS_Report.docx
@@ -632,7 +632,7 @@
           <w:szCs w:val="22"/>
           <w:lang w:val="el-GR"/>
         </w:rPr>
-        <w:t>;</w:t>
+        <w:t>.</w:t>
       </w:r>
     </w:p>
     <w:p>
@@ -2408,15 +2408,7 @@
           <w:szCs w:val="22"/>
           <w:lang w:val="el-GR"/>
         </w:rPr>
-        <w:t xml:space="preserve">, ο οποίος </w:t>
-      </w:r>
-      <w:r>
-        <w:rPr>
-          <w:sz w:val="22"/>
-          <w:szCs w:val="22"/>
-          <w:lang w:val="el-GR"/>
-        </w:rPr>
-        <w:t xml:space="preserve">επιτρέπει την επικοινωνία μεταξύ του υπολογιστή και του </w:t>
+        <w:t xml:space="preserve">, ο οποίος επιτρέπει την επικοινωνία μεταξύ του υπολογιστή και του </w:t>
       </w:r>
       <w:r>
         <w:rPr>
@@ -3163,7 +3155,7 @@
         <w:rPr>
           <w:sz w:val="22"/>
           <w:szCs w:val="22"/>
-          <w:lang w:val="el-GR"/>
+          <w:lang w:val="en-US"/>
         </w:rPr>
       </w:pPr>
       <w:r>
@@ -3337,6 +3329,41 @@
           <w:lang w:val="el-GR"/>
         </w:rPr>
         <w:t xml:space="preserve"> ενισχύουν την εμπειρία του χρήστη, αποδεικνύοντας τις δυνατότητες των σύγχρονων τεχνολογιών σε διαδραστικές εφαρμογές.</w:t>
+      </w:r>
+      <w:r>
+        <w:rPr>
+          <w:sz w:val="22"/>
+          <w:szCs w:val="22"/>
+          <w:lang w:val="el-GR"/>
+        </w:rPr>
+        <w:t xml:space="preserve"> </w:t>
+      </w:r>
+      <w:r>
+        <w:rPr>
+          <w:sz w:val="22"/>
+          <w:szCs w:val="22"/>
+          <w:lang w:val="el-GR"/>
+        </w:rPr>
+        <w:t xml:space="preserve">Το αποθετήριο κώδικα βρίσκεται </w:t>
+      </w:r>
+      <w:hyperlink r:id="rId11" w:history="1">
+        <w:r>
+          <w:rPr>
+            <w:rStyle w:val="Hyperlink"/>
+            <w:sz w:val="22"/>
+            <w:szCs w:val="22"/>
+            <w:lang w:val="el-GR"/>
+          </w:rPr>
+          <w:t>εδώ</w:t>
+        </w:r>
+      </w:hyperlink>
+      <w:r>
+        <w:rPr>
+          <w:sz w:val="22"/>
+          <w:szCs w:val="22"/>
+          <w:lang w:val="el-GR"/>
+        </w:rPr>
+        <w:t>.</w:t>
       </w:r>
     </w:p>
     <w:p>
@@ -3482,55 +3509,6 @@
       <w:pPr>
         <w:pStyle w:val="references"/>
         <w:ind w:left="354" w:hanging="354"/>
-        <w:rPr>
-          <w:sz w:val="22"/>
-          <w:szCs w:val="22"/>
-        </w:rPr>
-      </w:pPr>
-      <w:r>
-        <w:rPr>
-          <w:sz w:val="22"/>
-          <w:szCs w:val="22"/>
-        </w:rPr>
-        <w:t xml:space="preserve">J. B. (2017). </w:t>
-      </w:r>
-      <w:r>
-        <w:rPr>
-          <w:i/>
-          <w:iCs/>
-          <w:sz w:val="22"/>
-          <w:szCs w:val="22"/>
-        </w:rPr>
-        <w:t>MQTT: A lightweight messaging protocol for embedded systems</w:t>
-      </w:r>
-      <w:r>
-        <w:rPr>
-          <w:sz w:val="22"/>
-          <w:szCs w:val="22"/>
-        </w:rPr>
-        <w:t>. International Journal of Computer Applications, 169(7), 31-36.</w:t>
-      </w:r>
-    </w:p>
-    <w:p>
-      <w:pPr>
-        <w:pStyle w:val="references"/>
-        <w:numPr>
-          <w:ilvl w:val="0"/>
-          <w:numId w:val="0"/>
-        </w:numPr>
-        <w:rPr>
-          <w:sz w:val="22"/>
-          <w:szCs w:val="22"/>
-        </w:rPr>
-      </w:pPr>
-    </w:p>
-    <w:p>
-      <w:pPr>
-        <w:pStyle w:val="references"/>
-        <w:numPr>
-          <w:ilvl w:val="0"/>
-          <w:numId w:val="0"/>
-        </w:numPr>
         <w:rPr>
           <w:sz w:val="22"/>
           <w:szCs w:val="22"/>
@@ -3543,6 +3521,37 @@
           <w:docGrid w:linePitch="360"/>
         </w:sectPr>
       </w:pPr>
+      <w:r>
+        <w:rPr>
+          <w:sz w:val="22"/>
+          <w:szCs w:val="22"/>
+        </w:rPr>
+        <w:t xml:space="preserve">J. B. (2017). </w:t>
+      </w:r>
+      <w:r>
+        <w:rPr>
+          <w:i/>
+          <w:iCs/>
+          <w:sz w:val="22"/>
+          <w:szCs w:val="22"/>
+        </w:rPr>
+        <w:t>MQTT: A lightweight messaging protocol for embedded systems</w:t>
+      </w:r>
+      <w:r>
+        <w:rPr>
+          <w:sz w:val="22"/>
+          <w:szCs w:val="22"/>
+        </w:rPr>
+        <w:t>. International Journal of Computer Applications, 169(7), 31-36</w:t>
+      </w:r>
+      <w:r>
+        <w:rPr>
+          <w:sz w:val="22"/>
+          <w:szCs w:val="22"/>
+          <w:lang w:val="el-GR"/>
+        </w:rPr>
+        <w:t>.</w:t>
+      </w:r>
     </w:p>
     <w:p>
       <w:pPr>
@@ -3550,6 +3559,7 @@
         <w:rPr>
           <w:sz w:val="22"/>
           <w:szCs w:val="22"/>
+          <w:lang w:val="el-GR"/>
         </w:rPr>
       </w:pPr>
     </w:p>
@@ -6464,6 +6474,27 @@
       <w:szCs w:val="18"/>
     </w:rPr>
   </w:style>
+  <w:style w:type="character" w:styleId="Hyperlink">
+    <w:name w:val="Hyperlink"/>
+    <w:basedOn w:val="DefaultParagraphFont"/>
+    <w:rsid w:val="00326DC7"/>
+    <w:rPr>
+      <w:color w:val="0563C1" w:themeColor="hyperlink"/>
+      <w:u w:val="single"/>
+    </w:rPr>
+  </w:style>
+  <w:style w:type="character" w:styleId="UnresolvedMention">
+    <w:name w:val="Unresolved Mention"/>
+    <w:basedOn w:val="DefaultParagraphFont"/>
+    <w:uiPriority w:val="99"/>
+    <w:semiHidden/>
+    <w:unhideWhenUsed/>
+    <w:rsid w:val="00326DC7"/>
+    <w:rPr>
+      <w:color w:val="605E5C"/>
+      <w:shd w:val="clear" w:color="auto" w:fill="E1DFDD"/>
+    </w:rPr>
+  </w:style>
 </w:styles>
 </file>
 

</xml_diff>